<commit_message>
Report Updated Changes - Team 313
Raghavi Kirouchenadradjou, Neha Pednekar
</commit_message>
<xml_diff>
--- a/Report_INFO6205_Team313.docx
+++ b/Report_INFO6205_Team313.docx
@@ -789,21 +789,7 @@
         <w:rPr>
           <w:rFonts w:ascii="Times New Roman" w:hAnsi="Times New Roman" w:cs="Times New Roman"/>
         </w:rPr>
-        <w:t xml:space="preserve">If fitness is changed, we again </w:t>
-      </w:r>
-      <w:proofErr w:type="spellStart"/>
-      <w:r>
-        <w:rPr>
-          <w:rFonts w:ascii="Times New Roman" w:hAnsi="Times New Roman" w:cs="Times New Roman"/>
-        </w:rPr>
-        <w:t>calculatet</w:t>
-      </w:r>
-      <w:proofErr w:type="spellEnd"/>
-      <w:r>
-        <w:rPr>
-          <w:rFonts w:ascii="Times New Roman" w:hAnsi="Times New Roman" w:cs="Times New Roman"/>
-        </w:rPr>
-        <w:t xml:space="preserve"> the fitness using the below given function:</w:t>
+        <w:t>If fitness is changed, we again calculate the fitness using the below given function:</w:t>
       </w:r>
     </w:p>
     <w:p>
@@ -1727,6 +1713,63 @@
         </w:rPr>
         <w:t xml:space="preserve"> of generations is directly proportional to the number of generations. The Trail with number of generations with 3 is an ideal case. The best case would be to get 0 conflicts in 1 generation.</w:t>
       </w:r>
+    </w:p>
+    <w:p>
+      <w:pPr>
+        <w:rPr>
+          <w:rFonts w:ascii="Times New Roman" w:hAnsi="Times New Roman" w:cs="Times New Roman"/>
+          <w:b/>
+        </w:rPr>
+      </w:pPr>
+      <w:r>
+        <w:rPr>
+          <w:rFonts w:ascii="Times New Roman" w:hAnsi="Times New Roman" w:cs="Times New Roman"/>
+          <w:b/>
+        </w:rPr>
+        <w:t>Time Complexity</w:t>
+      </w:r>
+    </w:p>
+    <w:p>
+      <w:pPr>
+        <w:rPr>
+          <w:rFonts w:ascii="Times New Roman" w:hAnsi="Times New Roman" w:cs="Times New Roman"/>
+        </w:rPr>
+      </w:pPr>
+      <w:r>
+        <w:rPr>
+          <w:rFonts w:ascii="Times New Roman" w:hAnsi="Times New Roman" w:cs="Times New Roman"/>
+        </w:rPr>
+        <w:t xml:space="preserve">The </w:t>
+      </w:r>
+      <w:proofErr w:type="spellStart"/>
+      <w:proofErr w:type="gramStart"/>
+      <w:r>
+        <w:rPr>
+          <w:rFonts w:ascii="Times New Roman" w:hAnsi="Times New Roman" w:cs="Times New Roman"/>
+        </w:rPr>
+        <w:t>sortByFitness</w:t>
+      </w:r>
+      <w:proofErr w:type="spellEnd"/>
+      <w:r>
+        <w:rPr>
+          <w:rFonts w:ascii="Times New Roman" w:hAnsi="Times New Roman" w:cs="Times New Roman"/>
+        </w:rPr>
+        <w:t>(</w:t>
+      </w:r>
+      <w:proofErr w:type="gramEnd"/>
+      <w:r>
+        <w:rPr>
+          <w:rFonts w:ascii="Times New Roman" w:hAnsi="Times New Roman" w:cs="Times New Roman"/>
+        </w:rPr>
+        <w:t>) function which uses a system sort takes O(n) time complexity where n is the size of the population.</w:t>
+      </w:r>
+    </w:p>
+    <w:p>
+      <w:pPr>
+        <w:rPr>
+          <w:rFonts w:ascii="Times New Roman" w:hAnsi="Times New Roman" w:cs="Times New Roman"/>
+        </w:rPr>
+      </w:pPr>
     </w:p>
     <w:tbl>
       <w:tblPr>
@@ -3590,22 +3633,7 @@
           <w:rFonts w:ascii="Times New Roman" w:hAnsi="Times New Roman" w:cs="Times New Roman"/>
           <w:b/>
         </w:rPr>
-        <w:lastRenderedPageBreak/>
-        <w:t xml:space="preserve">Trial </w:t>
-      </w:r>
-      <w:r>
-        <w:rPr>
-          <w:rFonts w:ascii="Times New Roman" w:hAnsi="Times New Roman" w:cs="Times New Roman"/>
-          <w:b/>
-        </w:rPr>
-        <w:t>2</w:t>
-      </w:r>
-      <w:r>
-        <w:rPr>
-          <w:rFonts w:ascii="Times New Roman" w:hAnsi="Times New Roman" w:cs="Times New Roman"/>
-          <w:b/>
-        </w:rPr>
-        <w:t xml:space="preserve"> Snapshot</w:t>
+        <w:t>Trial 2 Snapshot</w:t>
       </w:r>
     </w:p>
     <w:p>
@@ -3971,38 +3999,8 @@
           <w:b/>
         </w:rPr>
       </w:pPr>
-    </w:p>
-    <w:p>
-      <w:pPr>
-        <w:rPr>
-          <w:rFonts w:ascii="Times New Roman" w:hAnsi="Times New Roman" w:cs="Times New Roman"/>
-          <w:b/>
-        </w:rPr>
-      </w:pPr>
-    </w:p>
-    <w:p>
-      <w:pPr>
-        <w:rPr>
-          <w:rFonts w:ascii="Times New Roman" w:hAnsi="Times New Roman" w:cs="Times New Roman"/>
-          <w:b/>
-        </w:rPr>
-      </w:pPr>
-    </w:p>
-    <w:p>
-      <w:pPr>
-        <w:rPr>
-          <w:rFonts w:ascii="Times New Roman" w:hAnsi="Times New Roman" w:cs="Times New Roman"/>
-          <w:b/>
-        </w:rPr>
-      </w:pPr>
-    </w:p>
-    <w:p>
-      <w:pPr>
-        <w:rPr>
-          <w:rFonts w:ascii="Times New Roman" w:hAnsi="Times New Roman" w:cs="Times New Roman"/>
-          <w:b/>
-        </w:rPr>
-      </w:pPr>
+      <w:bookmarkStart w:id="0" w:name="_GoBack"/>
+      <w:bookmarkEnd w:id="0"/>
     </w:p>
     <w:p>
       <w:pPr>
@@ -4133,21 +4131,7 @@
           <w:rFonts w:ascii="Times New Roman" w:hAnsi="Times New Roman" w:cs="Times New Roman"/>
           <w:b/>
         </w:rPr>
-        <w:t xml:space="preserve">Trial </w:t>
-      </w:r>
-      <w:r>
-        <w:rPr>
-          <w:rFonts w:ascii="Times New Roman" w:hAnsi="Times New Roman" w:cs="Times New Roman"/>
-          <w:b/>
-        </w:rPr>
-        <w:t>4</w:t>
-      </w:r>
-      <w:r>
-        <w:rPr>
-          <w:rFonts w:ascii="Times New Roman" w:hAnsi="Times New Roman" w:cs="Times New Roman"/>
-          <w:b/>
-        </w:rPr>
-        <w:t xml:space="preserve"> Snapshot</w:t>
+        <w:t>Trial 4 Snapshot</w:t>
       </w:r>
     </w:p>
     <w:p>
@@ -4579,7 +4563,6 @@
           <w:b/>
         </w:rPr>
       </w:pPr>
-      <w:bookmarkStart w:id="0" w:name="_GoBack"/>
       <w:r>
         <w:rPr>
           <w:rFonts w:ascii="Times New Roman" w:hAnsi="Times New Roman" w:cs="Times New Roman"/>
@@ -4595,7 +4578,6 @@
         <w:t>ES</w:t>
       </w:r>
     </w:p>
-    <w:bookmarkEnd w:id="0"/>
     <w:p>
       <w:pPr>
         <w:pStyle w:val="ListParagraph"/>
@@ -4607,37 +4589,15 @@
           <w:rFonts w:ascii="Times New Roman" w:hAnsi="Times New Roman" w:cs="Times New Roman"/>
         </w:rPr>
       </w:pPr>
-      <w:r>
-        <w:rPr>
-          <w:rFonts w:ascii="Times New Roman" w:hAnsi="Times New Roman" w:cs="Times New Roman"/>
-        </w:rPr>
-        <w:fldChar w:fldCharType="begin"/>
-      </w:r>
-      <w:r>
-        <w:rPr>
-          <w:rFonts w:ascii="Times New Roman" w:hAnsi="Times New Roman" w:cs="Times New Roman"/>
-        </w:rPr>
-        <w:instrText xml:space="preserve"> HYPERLINK "https://en.wikipedia.org/wiki/Genetic_algorithm" </w:instrText>
-      </w:r>
-      <w:r>
-        <w:rPr>
-          <w:rFonts w:ascii="Times New Roman" w:hAnsi="Times New Roman" w:cs="Times New Roman"/>
-        </w:rPr>
-        <w:fldChar w:fldCharType="separate"/>
-      </w:r>
-      <w:r>
-        <w:rPr>
-          <w:rStyle w:val="Hyperlink"/>
-          <w:rFonts w:ascii="Times New Roman" w:hAnsi="Times New Roman" w:cs="Times New Roman"/>
-        </w:rPr>
-        <w:t>https://en.wikipedia.org/wiki/Genetic_algorithm</w:t>
-      </w:r>
-      <w:r>
-        <w:rPr>
-          <w:rFonts w:ascii="Times New Roman" w:hAnsi="Times New Roman" w:cs="Times New Roman"/>
-        </w:rPr>
-        <w:fldChar w:fldCharType="end"/>
-      </w:r>
+      <w:hyperlink r:id="rId13" w:history="1">
+        <w:r>
+          <w:rPr>
+            <w:rStyle w:val="Hyperlink"/>
+            <w:rFonts w:ascii="Times New Roman" w:hAnsi="Times New Roman" w:cs="Times New Roman"/>
+          </w:rPr>
+          <w:t>https://en.wikipedia.org/wiki/Genetic_algorithm</w:t>
+        </w:r>
+      </w:hyperlink>
       <w:r>
         <w:rPr>
           <w:rFonts w:ascii="Times New Roman" w:hAnsi="Times New Roman" w:cs="Times New Roman"/>
@@ -4656,7 +4616,7 @@
           <w:rFonts w:ascii="Times New Roman" w:hAnsi="Times New Roman" w:cs="Times New Roman"/>
         </w:rPr>
       </w:pPr>
-      <w:hyperlink r:id="rId13" w:history="1">
+      <w:hyperlink r:id="rId14" w:history="1">
         <w:r>
           <w:rPr>
             <w:rStyle w:val="Hyperlink"/>
@@ -4677,7 +4637,7 @@
           <w:rFonts w:ascii="Times New Roman" w:hAnsi="Times New Roman" w:cs="Times New Roman"/>
         </w:rPr>
       </w:pPr>
-      <w:hyperlink r:id="rId14" w:history="1">
+      <w:hyperlink r:id="rId15" w:history="1">
         <w:r>
           <w:rPr>
             <w:rStyle w:val="Hyperlink"/>
@@ -4698,7 +4658,7 @@
           <w:rFonts w:ascii="Times New Roman" w:hAnsi="Times New Roman" w:cs="Times New Roman"/>
         </w:rPr>
       </w:pPr>
-      <w:hyperlink r:id="rId15" w:history="1">
+      <w:hyperlink r:id="rId16" w:history="1">
         <w:r>
           <w:rPr>
             <w:rStyle w:val="Hyperlink"/>
@@ -4719,7 +4679,7 @@
           <w:rFonts w:ascii="Times New Roman" w:hAnsi="Times New Roman" w:cs="Times New Roman"/>
         </w:rPr>
       </w:pPr>
-      <w:hyperlink r:id="rId16" w:history="1">
+      <w:hyperlink r:id="rId17" w:history="1">
         <w:r>
           <w:rPr>
             <w:rStyle w:val="Hyperlink"/>

</xml_diff>